<commit_message>
done lection5 for ecology
</commit_message>
<xml_diff>
--- a/Экология/Лекция 5.docx
+++ b/Экология/Лекция 5.docx
@@ -250,6 +250,22 @@
     </w:p>
     <w:p>
       <w:pPr>
+        <w:pStyle w:val="3"/>
+      </w:pPr>
+      <w:r>
+        <w:t xml:space="preserve">Негативные </w:t>
+      </w:r>
+      <w:proofErr w:type="spellStart"/>
+      <w:r>
+        <w:t>вазимодействия</w:t>
+      </w:r>
+      <w:proofErr w:type="spellEnd"/>
+      <w:r>
+        <w:t>:</w:t>
+      </w:r>
+    </w:p>
+    <w:p>
+      <w:pPr>
         <w:pStyle w:val="a3"/>
         <w:numPr>
           <w:ilvl w:val="0"/>
@@ -345,16 +361,446 @@
       <w:r>
         <w:t xml:space="preserve">) – победителем в конкурентной борьбе оказывается тот вид, который в данной экологической обстановке имеет хотя-бы небольшие преимущества перед другим </w:t>
       </w:r>
-      <w:proofErr w:type="gramStart"/>
-      <w:r>
-        <w:t>видом</w:t>
-      </w:r>
-      <w:proofErr w:type="gramEnd"/>
+      <w:r>
+        <w:t>видом,</w:t>
+      </w:r>
       <w:r>
         <w:t xml:space="preserve"> а следовательно,</w:t>
       </w:r>
       <w:r>
         <w:t xml:space="preserve"> и большую приспособленность к условиям окружающей среды.</w:t>
+      </w:r>
+    </w:p>
+    <w:p>
+      <w:pPr>
+        <w:pStyle w:val="3"/>
+      </w:pPr>
+      <w:r>
+        <w:t>Взаимовыгодные взаимодействия:</w:t>
+      </w:r>
+    </w:p>
+    <w:p>
+      <w:pPr>
+        <w:pStyle w:val="a3"/>
+        <w:numPr>
+          <w:ilvl w:val="0"/>
+          <w:numId w:val="19"/>
+        </w:numPr>
+      </w:pPr>
+      <w:r>
+        <w:t>Симбиоз – это взаимоотношение разных видов выгодное для их роста и выживания.</w:t>
+      </w:r>
+    </w:p>
+    <w:p>
+      <w:pPr>
+        <w:pStyle w:val="a3"/>
+        <w:ind w:left="1069" w:firstLine="0"/>
+      </w:pPr>
+      <w:r>
+        <w:t>Частный вид – мутуализм (каждый получает выгоду, но хотя-бы для одного вида, это взаимодействие является жизненно необходимым)</w:t>
+      </w:r>
+    </w:p>
+    <w:p>
+      <w:pPr>
+        <w:pStyle w:val="a3"/>
+        <w:numPr>
+          <w:ilvl w:val="0"/>
+          <w:numId w:val="19"/>
+        </w:numPr>
+      </w:pPr>
+      <w:r>
+        <w:lastRenderedPageBreak/>
+        <w:t>Комменсализм (нахлебничество) – это вид взаимоотношений, при которых только один из партнёров получает выгоду не нанося ущерб другому, но и не принося пользу.</w:t>
+      </w:r>
+    </w:p>
+    <w:p>
+      <w:r>
+        <w:t>++</w:t>
+      </w:r>
+      <w:r>
+        <w:t xml:space="preserve"> –</w:t>
+      </w:r>
+      <w:r>
+        <w:t xml:space="preserve"> </w:t>
+      </w:r>
+      <w:r>
+        <w:t>Симбиоз и Мутуализм</w:t>
+      </w:r>
+    </w:p>
+    <w:p>
+      <w:r>
+        <w:t xml:space="preserve">+0 </w:t>
+      </w:r>
+      <w:r>
+        <w:t>–</w:t>
+      </w:r>
+      <w:r>
+        <w:t xml:space="preserve"> Комменсализм</w:t>
+      </w:r>
+    </w:p>
+    <w:p>
+      <w:r>
+        <w:t xml:space="preserve">+- </w:t>
+      </w:r>
+      <w:r>
+        <w:t>–</w:t>
+      </w:r>
+      <w:r>
+        <w:t xml:space="preserve"> Паразитизм и </w:t>
+      </w:r>
+      <w:r>
+        <w:t>Х</w:t>
+      </w:r>
+      <w:r>
+        <w:t>ищничество</w:t>
+      </w:r>
+    </w:p>
+    <w:p>
+      <w:r>
+        <w:t xml:space="preserve">-- </w:t>
+      </w:r>
+      <w:r>
+        <w:t>–</w:t>
+      </w:r>
+      <w:r>
+        <w:t xml:space="preserve"> все виды Конкуренции</w:t>
+      </w:r>
+    </w:p>
+    <w:p>
+      <w:r>
+        <w:t xml:space="preserve">00 </w:t>
+      </w:r>
+      <w:r>
+        <w:t>–</w:t>
+      </w:r>
+      <w:r>
+        <w:t xml:space="preserve"> Нейтрализм</w:t>
+      </w:r>
+    </w:p>
+    <w:p>
+      <w:pPr>
+        <w:pStyle w:val="3"/>
+      </w:pPr>
+      <w:r>
+        <w:t>Фитогенные факторы</w:t>
+      </w:r>
+    </w:p>
+    <w:p>
+      <w:r>
+        <w:t>В принципе тоже что и у животных</w:t>
+      </w:r>
+    </w:p>
+    <w:p>
+      <w:r>
+        <w:t>Принято делить на две группы:</w:t>
+      </w:r>
+    </w:p>
+    <w:p>
+      <w:pPr>
+        <w:pStyle w:val="a3"/>
+        <w:numPr>
+          <w:ilvl w:val="0"/>
+          <w:numId w:val="20"/>
+        </w:numPr>
+      </w:pPr>
+      <w:r>
+        <w:t>Прямые взаимодействия</w:t>
+      </w:r>
+    </w:p>
+    <w:p>
+      <w:pPr>
+        <w:pStyle w:val="a3"/>
+        <w:numPr>
+          <w:ilvl w:val="1"/>
+          <w:numId w:val="20"/>
+        </w:numPr>
+      </w:pPr>
+      <w:r>
+        <w:t>Механические</w:t>
+      </w:r>
+      <w:r>
+        <w:t xml:space="preserve"> (пример: берёзы задевают хвою)</w:t>
+      </w:r>
+    </w:p>
+    <w:p>
+      <w:pPr>
+        <w:pStyle w:val="a3"/>
+        <w:numPr>
+          <w:ilvl w:val="1"/>
+          <w:numId w:val="20"/>
+        </w:numPr>
+      </w:pPr>
+      <w:r>
+        <w:t>Физиологические</w:t>
+      </w:r>
+      <w:r>
+        <w:t xml:space="preserve"> (пример: паразиты, повилика питается веществом клевера)</w:t>
+      </w:r>
+    </w:p>
+    <w:p>
+      <w:pPr>
+        <w:pStyle w:val="a3"/>
+        <w:numPr>
+          <w:ilvl w:val="2"/>
+          <w:numId w:val="20"/>
+        </w:numPr>
+      </w:pPr>
+      <w:r>
+        <w:t xml:space="preserve">Симбиоз (и </w:t>
+      </w:r>
+      <w:r>
+        <w:t>Мутуализм</w:t>
+      </w:r>
+      <w:r>
+        <w:t>)</w:t>
+      </w:r>
+    </w:p>
+    <w:p>
+      <w:pPr>
+        <w:pStyle w:val="a3"/>
+        <w:numPr>
+          <w:ilvl w:val="0"/>
+          <w:numId w:val="20"/>
+        </w:numPr>
+      </w:pPr>
+      <w:r>
+        <w:t>Косвенные</w:t>
+      </w:r>
+      <w:r>
+        <w:t xml:space="preserve"> (как правило заключаются в изменении среды обитания)</w:t>
+      </w:r>
+    </w:p>
+    <w:p>
+      <w:pPr>
+        <w:pStyle w:val="a3"/>
+        <w:numPr>
+          <w:ilvl w:val="1"/>
+          <w:numId w:val="20"/>
+        </w:numPr>
+      </w:pPr>
+      <w:r>
+        <w:t>(Пример с елью – создаёт тень =</w:t>
+      </w:r>
+      <w:r>
+        <w:t xml:space="preserve">&gt; </w:t>
+      </w:r>
+      <w:r>
+        <w:t>затрудняет рост растений под ней)</w:t>
+      </w:r>
+    </w:p>
+    <w:p>
+      <w:pPr>
+        <w:pStyle w:val="a3"/>
+        <w:numPr>
+          <w:ilvl w:val="1"/>
+          <w:numId w:val="20"/>
+        </w:numPr>
+      </w:pPr>
+      <w:r>
+        <w:t>(Пример с опадением листьев – тоже затрудняют рост)</w:t>
+      </w:r>
+    </w:p>
+    <w:p>
+      <w:pPr>
+        <w:pStyle w:val="3"/>
+      </w:pPr>
+      <w:r>
+        <w:t>Антропогенные факторы</w:t>
+      </w:r>
+    </w:p>
+    <w:p>
+      <w:r>
+        <w:t>Это прямые или косвенные воздействия человека на природную среду, вызывающие изменение природных экосистем и здоровья населения.</w:t>
+      </w:r>
+    </w:p>
+    <w:p>
+      <w:pPr>
+        <w:pStyle w:val="a3"/>
+        <w:numPr>
+          <w:ilvl w:val="0"/>
+          <w:numId w:val="21"/>
+        </w:numPr>
+      </w:pPr>
+      <w:r>
+        <w:t>Прямые (связаны с непосредственным воздействием человека: охота, рыбалка, вырубка лесов)</w:t>
+      </w:r>
+    </w:p>
+    <w:p>
+      <w:pPr>
+        <w:pStyle w:val="a3"/>
+        <w:numPr>
+          <w:ilvl w:val="0"/>
+          <w:numId w:val="21"/>
+        </w:numPr>
+      </w:pPr>
+      <w:r>
+        <w:t xml:space="preserve">Косвенные (или </w:t>
+      </w:r>
+      <w:r>
+        <w:t>антропотехногенные</w:t>
+      </w:r>
+      <w:r>
+        <w:t xml:space="preserve"> </w:t>
+      </w:r>
+      <w:r>
+        <w:t>– загрязнение окружающей среды, промышленное производство)</w:t>
+      </w:r>
+    </w:p>
+    <w:p/>
+    <w:p>
+      <w:r>
+        <w:lastRenderedPageBreak/>
+        <w:t>Классификация антропогенных факторов:</w:t>
+      </w:r>
+    </w:p>
+    <w:p>
+      <w:pPr>
+        <w:pStyle w:val="a3"/>
+        <w:numPr>
+          <w:ilvl w:val="0"/>
+          <w:numId w:val="22"/>
+        </w:numPr>
+      </w:pPr>
+      <w:r>
+        <w:t xml:space="preserve">Физические </w:t>
+      </w:r>
+      <w:r>
+        <w:t>антропогенные факторы</w:t>
+      </w:r>
+    </w:p>
+    <w:p>
+      <w:pPr>
+        <w:pStyle w:val="a3"/>
+        <w:numPr>
+          <w:ilvl w:val="1"/>
+          <w:numId w:val="22"/>
+        </w:numPr>
+      </w:pPr>
+      <w:r>
+        <w:t>Электромагнитные поля и излучения</w:t>
+      </w:r>
+    </w:p>
+    <w:p>
+      <w:pPr>
+        <w:pStyle w:val="a3"/>
+        <w:numPr>
+          <w:ilvl w:val="1"/>
+          <w:numId w:val="22"/>
+        </w:numPr>
+      </w:pPr>
+      <w:r>
+        <w:t>Радиация</w:t>
+      </w:r>
+    </w:p>
+    <w:p>
+      <w:pPr>
+        <w:pStyle w:val="a3"/>
+        <w:numPr>
+          <w:ilvl w:val="1"/>
+          <w:numId w:val="22"/>
+        </w:numPr>
+      </w:pPr>
+      <w:r>
+        <w:t>Шумовое загрязнение</w:t>
+      </w:r>
+    </w:p>
+    <w:p>
+      <w:pPr>
+        <w:pStyle w:val="a3"/>
+        <w:numPr>
+          <w:ilvl w:val="1"/>
+          <w:numId w:val="22"/>
+        </w:numPr>
+      </w:pPr>
+      <w:r>
+        <w:t>Тепловое загрязнение</w:t>
+      </w:r>
+    </w:p>
+    <w:p>
+      <w:pPr>
+        <w:pStyle w:val="a3"/>
+        <w:numPr>
+          <w:ilvl w:val="0"/>
+          <w:numId w:val="22"/>
+        </w:numPr>
+      </w:pPr>
+      <w:r>
+        <w:t xml:space="preserve">Химические </w:t>
+      </w:r>
+      <w:r>
+        <w:t>антропогенные факторы</w:t>
+      </w:r>
+    </w:p>
+    <w:p>
+      <w:pPr>
+        <w:pStyle w:val="a3"/>
+        <w:numPr>
+          <w:ilvl w:val="1"/>
+          <w:numId w:val="22"/>
+        </w:numPr>
+      </w:pPr>
+      <w:r>
+        <w:t>Тяжёлые металлы</w:t>
+      </w:r>
+    </w:p>
+    <w:p>
+      <w:pPr>
+        <w:pStyle w:val="a3"/>
+        <w:numPr>
+          <w:ilvl w:val="1"/>
+          <w:numId w:val="22"/>
+        </w:numPr>
+      </w:pPr>
+      <w:r>
+        <w:t>Диоксины и их производные</w:t>
+      </w:r>
+    </w:p>
+    <w:p>
+      <w:pPr>
+        <w:pStyle w:val="a3"/>
+        <w:numPr>
+          <w:ilvl w:val="1"/>
+          <w:numId w:val="22"/>
+        </w:numPr>
+      </w:pPr>
+      <w:r>
+        <w:t>Пестициды</w:t>
+      </w:r>
+    </w:p>
+    <w:p>
+      <w:pPr>
+        <w:pStyle w:val="a3"/>
+        <w:numPr>
+          <w:ilvl w:val="1"/>
+          <w:numId w:val="22"/>
+        </w:numPr>
+      </w:pPr>
+      <w:r>
+        <w:t>ПАУ (полициклические ароматические углеводороды)</w:t>
+      </w:r>
+    </w:p>
+    <w:p>
+      <w:pPr>
+        <w:pStyle w:val="a3"/>
+        <w:numPr>
+          <w:ilvl w:val="1"/>
+          <w:numId w:val="22"/>
+        </w:numPr>
+      </w:pPr>
+      <w:r>
+        <w:t>Нитриты и нитраты</w:t>
+      </w:r>
+    </w:p>
+    <w:p>
+      <w:pPr>
+        <w:pStyle w:val="a3"/>
+        <w:numPr>
+          <w:ilvl w:val="0"/>
+          <w:numId w:val="22"/>
+        </w:numPr>
+      </w:pPr>
+      <w:r>
+        <w:t>Биологические антропогенные факторы</w:t>
       </w:r>
     </w:p>
     <w:p>
@@ -1092,6 +1538,184 @@
     </w:lvl>
   </w:abstractNum>
   <w:abstractNum w:abstractNumId="8" w15:restartNumberingAfterBreak="0">
+    <w:nsid w:val="298F1687"/>
+    <w:multiLevelType w:val="hybridMultilevel"/>
+    <w:tmpl w:val="BD2825B8"/>
+    <w:lvl w:ilvl="0" w:tplc="CE5088C8">
+      <w:start w:val="1"/>
+      <w:numFmt w:val="decimal"/>
+      <w:lvlText w:val="%1."/>
+      <w:lvlJc w:val="left"/>
+      <w:pPr>
+        <w:ind w:left="1778" w:hanging="360"/>
+      </w:pPr>
+      <w:rPr>
+        <w:rFonts w:hint="default"/>
+      </w:rPr>
+    </w:lvl>
+    <w:lvl w:ilvl="1" w:tplc="04190019">
+      <w:start w:val="1"/>
+      <w:numFmt w:val="lowerLetter"/>
+      <w:lvlText w:val="%2."/>
+      <w:lvlJc w:val="left"/>
+      <w:pPr>
+        <w:ind w:left="2149" w:hanging="360"/>
+      </w:pPr>
+    </w:lvl>
+    <w:lvl w:ilvl="2" w:tplc="0419001B" w:tentative="1">
+      <w:start w:val="1"/>
+      <w:numFmt w:val="lowerRoman"/>
+      <w:lvlText w:val="%3."/>
+      <w:lvlJc w:val="right"/>
+      <w:pPr>
+        <w:ind w:left="2869" w:hanging="180"/>
+      </w:pPr>
+    </w:lvl>
+    <w:lvl w:ilvl="3" w:tplc="0419000F" w:tentative="1">
+      <w:start w:val="1"/>
+      <w:numFmt w:val="decimal"/>
+      <w:lvlText w:val="%4."/>
+      <w:lvlJc w:val="left"/>
+      <w:pPr>
+        <w:ind w:left="3589" w:hanging="360"/>
+      </w:pPr>
+    </w:lvl>
+    <w:lvl w:ilvl="4" w:tplc="04190019" w:tentative="1">
+      <w:start w:val="1"/>
+      <w:numFmt w:val="lowerLetter"/>
+      <w:lvlText w:val="%5."/>
+      <w:lvlJc w:val="left"/>
+      <w:pPr>
+        <w:ind w:left="4309" w:hanging="360"/>
+      </w:pPr>
+    </w:lvl>
+    <w:lvl w:ilvl="5" w:tplc="0419001B" w:tentative="1">
+      <w:start w:val="1"/>
+      <w:numFmt w:val="lowerRoman"/>
+      <w:lvlText w:val="%6."/>
+      <w:lvlJc w:val="right"/>
+      <w:pPr>
+        <w:ind w:left="5029" w:hanging="180"/>
+      </w:pPr>
+    </w:lvl>
+    <w:lvl w:ilvl="6" w:tplc="0419000F" w:tentative="1">
+      <w:start w:val="1"/>
+      <w:numFmt w:val="decimal"/>
+      <w:lvlText w:val="%7."/>
+      <w:lvlJc w:val="left"/>
+      <w:pPr>
+        <w:ind w:left="5749" w:hanging="360"/>
+      </w:pPr>
+    </w:lvl>
+    <w:lvl w:ilvl="7" w:tplc="04190019" w:tentative="1">
+      <w:start w:val="1"/>
+      <w:numFmt w:val="lowerLetter"/>
+      <w:lvlText w:val="%8."/>
+      <w:lvlJc w:val="left"/>
+      <w:pPr>
+        <w:ind w:left="6469" w:hanging="360"/>
+      </w:pPr>
+    </w:lvl>
+    <w:lvl w:ilvl="8" w:tplc="0419001B" w:tentative="1">
+      <w:start w:val="1"/>
+      <w:numFmt w:val="lowerRoman"/>
+      <w:lvlText w:val="%9."/>
+      <w:lvlJc w:val="right"/>
+      <w:pPr>
+        <w:ind w:left="7189" w:hanging="180"/>
+      </w:pPr>
+    </w:lvl>
+  </w:abstractNum>
+  <w:abstractNum w:abstractNumId="9" w15:restartNumberingAfterBreak="0">
+    <w:nsid w:val="2B382F4A"/>
+    <w:multiLevelType w:val="hybridMultilevel"/>
+    <w:tmpl w:val="B76299C0"/>
+    <w:lvl w:ilvl="0" w:tplc="CE5088C8">
+      <w:start w:val="1"/>
+      <w:numFmt w:val="decimal"/>
+      <w:lvlText w:val="%1."/>
+      <w:lvlJc w:val="left"/>
+      <w:pPr>
+        <w:ind w:left="1069" w:hanging="360"/>
+      </w:pPr>
+      <w:rPr>
+        <w:rFonts w:hint="default"/>
+      </w:rPr>
+    </w:lvl>
+    <w:lvl w:ilvl="1" w:tplc="04190019" w:tentative="1">
+      <w:start w:val="1"/>
+      <w:numFmt w:val="lowerLetter"/>
+      <w:lvlText w:val="%2."/>
+      <w:lvlJc w:val="left"/>
+      <w:pPr>
+        <w:ind w:left="1789" w:hanging="360"/>
+      </w:pPr>
+    </w:lvl>
+    <w:lvl w:ilvl="2" w:tplc="0419001B" w:tentative="1">
+      <w:start w:val="1"/>
+      <w:numFmt w:val="lowerRoman"/>
+      <w:lvlText w:val="%3."/>
+      <w:lvlJc w:val="right"/>
+      <w:pPr>
+        <w:ind w:left="2509" w:hanging="180"/>
+      </w:pPr>
+    </w:lvl>
+    <w:lvl w:ilvl="3" w:tplc="0419000F" w:tentative="1">
+      <w:start w:val="1"/>
+      <w:numFmt w:val="decimal"/>
+      <w:lvlText w:val="%4."/>
+      <w:lvlJc w:val="left"/>
+      <w:pPr>
+        <w:ind w:left="3229" w:hanging="360"/>
+      </w:pPr>
+    </w:lvl>
+    <w:lvl w:ilvl="4" w:tplc="04190019" w:tentative="1">
+      <w:start w:val="1"/>
+      <w:numFmt w:val="lowerLetter"/>
+      <w:lvlText w:val="%5."/>
+      <w:lvlJc w:val="left"/>
+      <w:pPr>
+        <w:ind w:left="3949" w:hanging="360"/>
+      </w:pPr>
+    </w:lvl>
+    <w:lvl w:ilvl="5" w:tplc="0419001B" w:tentative="1">
+      <w:start w:val="1"/>
+      <w:numFmt w:val="lowerRoman"/>
+      <w:lvlText w:val="%6."/>
+      <w:lvlJc w:val="right"/>
+      <w:pPr>
+        <w:ind w:left="4669" w:hanging="180"/>
+      </w:pPr>
+    </w:lvl>
+    <w:lvl w:ilvl="6" w:tplc="0419000F" w:tentative="1">
+      <w:start w:val="1"/>
+      <w:numFmt w:val="decimal"/>
+      <w:lvlText w:val="%7."/>
+      <w:lvlJc w:val="left"/>
+      <w:pPr>
+        <w:ind w:left="5389" w:hanging="360"/>
+      </w:pPr>
+    </w:lvl>
+    <w:lvl w:ilvl="7" w:tplc="04190019" w:tentative="1">
+      <w:start w:val="1"/>
+      <w:numFmt w:val="lowerLetter"/>
+      <w:lvlText w:val="%8."/>
+      <w:lvlJc w:val="left"/>
+      <w:pPr>
+        <w:ind w:left="6109" w:hanging="360"/>
+      </w:pPr>
+    </w:lvl>
+    <w:lvl w:ilvl="8" w:tplc="0419001B" w:tentative="1">
+      <w:start w:val="1"/>
+      <w:numFmt w:val="lowerRoman"/>
+      <w:lvlText w:val="%9."/>
+      <w:lvlJc w:val="right"/>
+      <w:pPr>
+        <w:ind w:left="6829" w:hanging="180"/>
+      </w:pPr>
+    </w:lvl>
+  </w:abstractNum>
+  <w:abstractNum w:abstractNumId="10" w15:restartNumberingAfterBreak="0">
     <w:nsid w:val="301F52E2"/>
     <w:multiLevelType w:val="hybridMultilevel"/>
     <w:tmpl w:val="DC34696A"/>
@@ -1177,7 +1801,7 @@
       </w:pPr>
     </w:lvl>
   </w:abstractNum>
-  <w:abstractNum w:abstractNumId="9" w15:restartNumberingAfterBreak="0">
+  <w:abstractNum w:abstractNumId="11" w15:restartNumberingAfterBreak="0">
     <w:nsid w:val="34C3681D"/>
     <w:multiLevelType w:val="hybridMultilevel"/>
     <w:tmpl w:val="ECF865E4"/>
@@ -1263,7 +1887,7 @@
       </w:pPr>
     </w:lvl>
   </w:abstractNum>
-  <w:abstractNum w:abstractNumId="10" w15:restartNumberingAfterBreak="0">
+  <w:abstractNum w:abstractNumId="12" w15:restartNumberingAfterBreak="0">
     <w:nsid w:val="36EC3D80"/>
     <w:multiLevelType w:val="hybridMultilevel"/>
     <w:tmpl w:val="10A8533C"/>
@@ -1349,7 +1973,7 @@
       </w:pPr>
     </w:lvl>
   </w:abstractNum>
-  <w:abstractNum w:abstractNumId="11" w15:restartNumberingAfterBreak="0">
+  <w:abstractNum w:abstractNumId="13" w15:restartNumberingAfterBreak="0">
     <w:nsid w:val="3B864ED4"/>
     <w:multiLevelType w:val="hybridMultilevel"/>
     <w:tmpl w:val="DC265374"/>
@@ -1435,7 +2059,7 @@
       </w:pPr>
     </w:lvl>
   </w:abstractNum>
-  <w:abstractNum w:abstractNumId="12" w15:restartNumberingAfterBreak="0">
+  <w:abstractNum w:abstractNumId="14" w15:restartNumberingAfterBreak="0">
     <w:nsid w:val="3C8B6BF2"/>
     <w:multiLevelType w:val="hybridMultilevel"/>
     <w:tmpl w:val="2990DB82"/>
@@ -1524,7 +2148,96 @@
       </w:pPr>
     </w:lvl>
   </w:abstractNum>
-  <w:abstractNum w:abstractNumId="13" w15:restartNumberingAfterBreak="0">
+  <w:abstractNum w:abstractNumId="15" w15:restartNumberingAfterBreak="0">
+    <w:nsid w:val="46E623FC"/>
+    <w:multiLevelType w:val="hybridMultilevel"/>
+    <w:tmpl w:val="8A00A576"/>
+    <w:lvl w:ilvl="0" w:tplc="CE5088C8">
+      <w:start w:val="1"/>
+      <w:numFmt w:val="decimal"/>
+      <w:lvlText w:val="%1."/>
+      <w:lvlJc w:val="left"/>
+      <w:pPr>
+        <w:ind w:left="1069" w:hanging="360"/>
+      </w:pPr>
+      <w:rPr>
+        <w:rFonts w:hint="default"/>
+      </w:rPr>
+    </w:lvl>
+    <w:lvl w:ilvl="1" w:tplc="04190019" w:tentative="1">
+      <w:start w:val="1"/>
+      <w:numFmt w:val="lowerLetter"/>
+      <w:lvlText w:val="%2."/>
+      <w:lvlJc w:val="left"/>
+      <w:pPr>
+        <w:ind w:left="1789" w:hanging="360"/>
+      </w:pPr>
+    </w:lvl>
+    <w:lvl w:ilvl="2" w:tplc="0419001B" w:tentative="1">
+      <w:start w:val="1"/>
+      <w:numFmt w:val="lowerRoman"/>
+      <w:lvlText w:val="%3."/>
+      <w:lvlJc w:val="right"/>
+      <w:pPr>
+        <w:ind w:left="2509" w:hanging="180"/>
+      </w:pPr>
+    </w:lvl>
+    <w:lvl w:ilvl="3" w:tplc="0419000F" w:tentative="1">
+      <w:start w:val="1"/>
+      <w:numFmt w:val="decimal"/>
+      <w:lvlText w:val="%4."/>
+      <w:lvlJc w:val="left"/>
+      <w:pPr>
+        <w:ind w:left="3229" w:hanging="360"/>
+      </w:pPr>
+    </w:lvl>
+    <w:lvl w:ilvl="4" w:tplc="04190019" w:tentative="1">
+      <w:start w:val="1"/>
+      <w:numFmt w:val="lowerLetter"/>
+      <w:lvlText w:val="%5."/>
+      <w:lvlJc w:val="left"/>
+      <w:pPr>
+        <w:ind w:left="3949" w:hanging="360"/>
+      </w:pPr>
+    </w:lvl>
+    <w:lvl w:ilvl="5" w:tplc="0419001B" w:tentative="1">
+      <w:start w:val="1"/>
+      <w:numFmt w:val="lowerRoman"/>
+      <w:lvlText w:val="%6."/>
+      <w:lvlJc w:val="right"/>
+      <w:pPr>
+        <w:ind w:left="4669" w:hanging="180"/>
+      </w:pPr>
+    </w:lvl>
+    <w:lvl w:ilvl="6" w:tplc="0419000F" w:tentative="1">
+      <w:start w:val="1"/>
+      <w:numFmt w:val="decimal"/>
+      <w:lvlText w:val="%7."/>
+      <w:lvlJc w:val="left"/>
+      <w:pPr>
+        <w:ind w:left="5389" w:hanging="360"/>
+      </w:pPr>
+    </w:lvl>
+    <w:lvl w:ilvl="7" w:tplc="04190019" w:tentative="1">
+      <w:start w:val="1"/>
+      <w:numFmt w:val="lowerLetter"/>
+      <w:lvlText w:val="%8."/>
+      <w:lvlJc w:val="left"/>
+      <w:pPr>
+        <w:ind w:left="6109" w:hanging="360"/>
+      </w:pPr>
+    </w:lvl>
+    <w:lvl w:ilvl="8" w:tplc="0419001B" w:tentative="1">
+      <w:start w:val="1"/>
+      <w:numFmt w:val="lowerRoman"/>
+      <w:lvlText w:val="%9."/>
+      <w:lvlJc w:val="right"/>
+      <w:pPr>
+        <w:ind w:left="6829" w:hanging="180"/>
+      </w:pPr>
+    </w:lvl>
+  </w:abstractNum>
+  <w:abstractNum w:abstractNumId="16" w15:restartNumberingAfterBreak="0">
     <w:nsid w:val="52444D6A"/>
     <w:multiLevelType w:val="hybridMultilevel"/>
     <w:tmpl w:val="27542558"/>
@@ -1610,7 +2323,7 @@
       </w:pPr>
     </w:lvl>
   </w:abstractNum>
-  <w:abstractNum w:abstractNumId="14" w15:restartNumberingAfterBreak="0">
+  <w:abstractNum w:abstractNumId="17" w15:restartNumberingAfterBreak="0">
     <w:nsid w:val="55BD0613"/>
     <w:multiLevelType w:val="hybridMultilevel"/>
     <w:tmpl w:val="8D8257AE"/>
@@ -1696,10 +2409,10 @@
       </w:pPr>
     </w:lvl>
   </w:abstractNum>
-  <w:abstractNum w:abstractNumId="15" w15:restartNumberingAfterBreak="0">
+  <w:abstractNum w:abstractNumId="18" w15:restartNumberingAfterBreak="0">
     <w:nsid w:val="6B962B74"/>
     <w:multiLevelType w:val="hybridMultilevel"/>
-    <w:tmpl w:val="86AC03A8"/>
+    <w:tmpl w:val="D98431B2"/>
     <w:lvl w:ilvl="0" w:tplc="0419000F">
       <w:start w:val="1"/>
       <w:numFmt w:val="decimal"/>
@@ -1782,7 +2495,7 @@
       </w:pPr>
     </w:lvl>
   </w:abstractNum>
-  <w:abstractNum w:abstractNumId="16" w15:restartNumberingAfterBreak="0">
+  <w:abstractNum w:abstractNumId="19" w15:restartNumberingAfterBreak="0">
     <w:nsid w:val="7BEF58AD"/>
     <w:multiLevelType w:val="hybridMultilevel"/>
     <w:tmpl w:val="5A8E5412"/>
@@ -1895,7 +2608,7 @@
       </w:rPr>
     </w:lvl>
   </w:abstractNum>
-  <w:abstractNum w:abstractNumId="17" w15:restartNumberingAfterBreak="0">
+  <w:abstractNum w:abstractNumId="20" w15:restartNumberingAfterBreak="0">
     <w:nsid w:val="7D0446E6"/>
     <w:multiLevelType w:val="hybridMultilevel"/>
     <w:tmpl w:val="68E8FE6E"/>
@@ -1981,11 +2694,100 @@
       </w:pPr>
     </w:lvl>
   </w:abstractNum>
+  <w:abstractNum w:abstractNumId="21" w15:restartNumberingAfterBreak="0">
+    <w:nsid w:val="7EE20AE4"/>
+    <w:multiLevelType w:val="hybridMultilevel"/>
+    <w:tmpl w:val="8A00A576"/>
+    <w:lvl w:ilvl="0" w:tplc="CE5088C8">
+      <w:start w:val="1"/>
+      <w:numFmt w:val="decimal"/>
+      <w:lvlText w:val="%1."/>
+      <w:lvlJc w:val="left"/>
+      <w:pPr>
+        <w:ind w:left="1069" w:hanging="360"/>
+      </w:pPr>
+      <w:rPr>
+        <w:rFonts w:hint="default"/>
+      </w:rPr>
+    </w:lvl>
+    <w:lvl w:ilvl="1" w:tplc="04190019">
+      <w:start w:val="1"/>
+      <w:numFmt w:val="lowerLetter"/>
+      <w:lvlText w:val="%2."/>
+      <w:lvlJc w:val="left"/>
+      <w:pPr>
+        <w:ind w:left="1789" w:hanging="360"/>
+      </w:pPr>
+    </w:lvl>
+    <w:lvl w:ilvl="2" w:tplc="0419001B">
+      <w:start w:val="1"/>
+      <w:numFmt w:val="lowerRoman"/>
+      <w:lvlText w:val="%3."/>
+      <w:lvlJc w:val="right"/>
+      <w:pPr>
+        <w:ind w:left="2509" w:hanging="180"/>
+      </w:pPr>
+    </w:lvl>
+    <w:lvl w:ilvl="3" w:tplc="0419000F" w:tentative="1">
+      <w:start w:val="1"/>
+      <w:numFmt w:val="decimal"/>
+      <w:lvlText w:val="%4."/>
+      <w:lvlJc w:val="left"/>
+      <w:pPr>
+        <w:ind w:left="3229" w:hanging="360"/>
+      </w:pPr>
+    </w:lvl>
+    <w:lvl w:ilvl="4" w:tplc="04190019" w:tentative="1">
+      <w:start w:val="1"/>
+      <w:numFmt w:val="lowerLetter"/>
+      <w:lvlText w:val="%5."/>
+      <w:lvlJc w:val="left"/>
+      <w:pPr>
+        <w:ind w:left="3949" w:hanging="360"/>
+      </w:pPr>
+    </w:lvl>
+    <w:lvl w:ilvl="5" w:tplc="0419001B" w:tentative="1">
+      <w:start w:val="1"/>
+      <w:numFmt w:val="lowerRoman"/>
+      <w:lvlText w:val="%6."/>
+      <w:lvlJc w:val="right"/>
+      <w:pPr>
+        <w:ind w:left="4669" w:hanging="180"/>
+      </w:pPr>
+    </w:lvl>
+    <w:lvl w:ilvl="6" w:tplc="0419000F" w:tentative="1">
+      <w:start w:val="1"/>
+      <w:numFmt w:val="decimal"/>
+      <w:lvlText w:val="%7."/>
+      <w:lvlJc w:val="left"/>
+      <w:pPr>
+        <w:ind w:left="5389" w:hanging="360"/>
+      </w:pPr>
+    </w:lvl>
+    <w:lvl w:ilvl="7" w:tplc="04190019" w:tentative="1">
+      <w:start w:val="1"/>
+      <w:numFmt w:val="lowerLetter"/>
+      <w:lvlText w:val="%8."/>
+      <w:lvlJc w:val="left"/>
+      <w:pPr>
+        <w:ind w:left="6109" w:hanging="360"/>
+      </w:pPr>
+    </w:lvl>
+    <w:lvl w:ilvl="8" w:tplc="0419001B" w:tentative="1">
+      <w:start w:val="1"/>
+      <w:numFmt w:val="lowerRoman"/>
+      <w:lvlText w:val="%9."/>
+      <w:lvlJc w:val="right"/>
+      <w:pPr>
+        <w:ind w:left="6829" w:hanging="180"/>
+      </w:pPr>
+    </w:lvl>
+  </w:abstractNum>
   <w:num w:numId="1">
-    <w:abstractNumId w:val="11"/>
+    <w:abstractNumId w:val="13"/>
   </w:num>
   <w:num w:numId="2">
-    <w:abstractNumId w:val="9"/>
+    <w:abstractNumId w:val="11"/>
   </w:num>
   <w:num w:numId="3">
     <w:abstractNumId w:val="6"/>
@@ -1997,31 +2799,31 @@
     <w:abstractNumId w:val="1"/>
   </w:num>
   <w:num w:numId="6">
-    <w:abstractNumId w:val="17"/>
+    <w:abstractNumId w:val="20"/>
   </w:num>
   <w:num w:numId="7">
-    <w:abstractNumId w:val="10"/>
+    <w:abstractNumId w:val="12"/>
   </w:num>
   <w:num w:numId="8">
-    <w:abstractNumId w:val="13"/>
+    <w:abstractNumId w:val="16"/>
   </w:num>
   <w:num w:numId="9">
     <w:abstractNumId w:val="7"/>
   </w:num>
   <w:num w:numId="10">
-    <w:abstractNumId w:val="16"/>
+    <w:abstractNumId w:val="19"/>
   </w:num>
   <w:num w:numId="11">
-    <w:abstractNumId w:val="8"/>
+    <w:abstractNumId w:val="10"/>
   </w:num>
   <w:num w:numId="12">
     <w:abstractNumId w:val="3"/>
   </w:num>
   <w:num w:numId="13">
-    <w:abstractNumId w:val="14"/>
+    <w:abstractNumId w:val="17"/>
   </w:num>
   <w:num w:numId="14">
-    <w:abstractNumId w:val="12"/>
+    <w:abstractNumId w:val="14"/>
   </w:num>
   <w:num w:numId="15">
     <w:abstractNumId w:val="2"/>
@@ -2030,10 +2832,22 @@
     <w:abstractNumId w:val="4"/>
   </w:num>
   <w:num w:numId="17">
-    <w:abstractNumId w:val="15"/>
+    <w:abstractNumId w:val="18"/>
   </w:num>
   <w:num w:numId="18">
     <w:abstractNumId w:val="0"/>
+  </w:num>
+  <w:num w:numId="19">
+    <w:abstractNumId w:val="15"/>
+  </w:num>
+  <w:num w:numId="20">
+    <w:abstractNumId w:val="21"/>
+  </w:num>
+  <w:num w:numId="21">
+    <w:abstractNumId w:val="9"/>
+  </w:num>
+  <w:num w:numId="22">
+    <w:abstractNumId w:val="8"/>
   </w:num>
   <w:numIdMacAtCleanup w:val="5"/>
 </w:numbering>
@@ -3085,7 +3899,7 @@
 </file>
 
 <file path=customXml/itemProps1.xml><?xml version="1.0" encoding="utf-8"?>
-<ds:datastoreItem xmlns:ds="http://schemas.openxmlformats.org/officeDocument/2006/customXml" ds:itemID="{FE5E8A06-4073-4595-9233-C85EFFAE5691}">
+<ds:datastoreItem xmlns:ds="http://schemas.openxmlformats.org/officeDocument/2006/customXml" ds:itemID="{B8945BF5-AAD6-4653-8DFD-5E1148F04816}">
   <ds:schemaRefs>
     <ds:schemaRef ds:uri="http://schemas.openxmlformats.org/officeDocument/2006/bibliography"/>
   </ds:schemaRefs>

</xml_diff>